<commit_message>
Updated word doc based on README
</commit_message>
<xml_diff>
--- a/CGS4144_Assn1.docx
+++ b/CGS4144_Assn1.docx
@@ -216,25 +216,7 @@
           <w:bCs/>
           <w:color w:val="054361"/>
         </w:rPr>
-        <w:t xml:space="preserve"> to ensure that both scientific </w:t>
-      </w:r>
-      <w:proofErr w:type="gramStart"/>
-      <w:r>
-        <w:rPr>
-          <w:b w:val="0"/>
-          <w:bCs/>
-          <w:color w:val="054361"/>
-        </w:rPr>
-        <w:t>question</w:t>
-      </w:r>
-      <w:proofErr w:type="gramEnd"/>
-      <w:r>
-        <w:rPr>
-          <w:b w:val="0"/>
-          <w:bCs/>
-          <w:color w:val="054361"/>
-        </w:rPr>
-        <w:t xml:space="preserve"> and data are appropriate for your project </w:t>
+        <w:t xml:space="preserve"> to ensure that both scientific question and data are appropriate for your project </w:t>
       </w:r>
       <w:r>
         <w:rPr>
@@ -647,14 +629,12 @@
               </w:rPr>
               <w:t>github.com/</w:t>
             </w:r>
-            <w:proofErr w:type="spellStart"/>
             <w:r>
               <w:rPr>
                 <w:color w:val="054361"/>
               </w:rPr>
               <w:t>npgilman</w:t>
             </w:r>
-            <w:proofErr w:type="spellEnd"/>
           </w:p>
         </w:tc>
       </w:tr>
@@ -713,14 +693,12 @@
               </w:rPr>
               <w:t>github.com/</w:t>
             </w:r>
-            <w:proofErr w:type="spellStart"/>
             <w:r>
               <w:rPr>
                 <w:color w:val="054361"/>
               </w:rPr>
               <w:t>ramawama</w:t>
             </w:r>
-            <w:proofErr w:type="spellEnd"/>
           </w:p>
         </w:tc>
       </w:tr>
@@ -739,16 +717,8 @@
               <w:rPr>
                 <w:color w:val="054361"/>
               </w:rPr>
-              <w:t xml:space="preserve">Matheus Kunzler </w:t>
+              <w:t>Matheus Kunzler Maldaner</w:t>
             </w:r>
-            <w:proofErr w:type="spellStart"/>
-            <w:r>
-              <w:rPr>
-                <w:color w:val="054361"/>
-              </w:rPr>
-              <w:t>Maldaner</w:t>
-            </w:r>
-            <w:proofErr w:type="spellEnd"/>
           </w:p>
         </w:tc>
         <w:tc>
@@ -787,14 +757,12 @@
               </w:rPr>
               <w:t>github.com/</w:t>
             </w:r>
-            <w:proofErr w:type="spellStart"/>
             <w:r>
               <w:rPr>
                 <w:color w:val="054361"/>
               </w:rPr>
               <w:t>matheusmaldaner</w:t>
             </w:r>
-            <w:proofErr w:type="spellEnd"/>
           </w:p>
         </w:tc>
       </w:tr>
@@ -816,30 +784,14 @@
       <w:r>
         <w:t xml:space="preserve"> </w:t>
       </w:r>
-      <w:r>
-        <w:rPr>
-          <w:color w:val="054361"/>
-        </w:rPr>
-        <w:t>&lt;</w:t>
-      </w:r>
-      <w:r>
-        <w:rPr>
-          <w:color w:val="054361"/>
-        </w:rPr>
-        <w:t>L</w:t>
-      </w:r>
-      <w:r>
-        <w:rPr>
-          <w:color w:val="054361"/>
-        </w:rPr>
-        <w:t>ink to the dataset you would like to use</w:t>
-      </w:r>
-      <w:r>
-        <w:rPr>
-          <w:color w:val="054361"/>
-        </w:rPr>
-        <w:t>&gt;</w:t>
-      </w:r>
+      <w:hyperlink r:id="rId8" w:history="1">
+        <w:r>
+          <w:rPr>
+            <w:rStyle w:val="Hyperlink"/>
+          </w:rPr>
+          <w:t>https://www.refine.bio/experiments/SRP094496/correlating-anatomy-and-function-with-gene-expression-in-individual-neurons-by-combining-in-vivo-labeling-patch-clamp-and-single-cell-rna-seq</w:t>
+        </w:r>
+      </w:hyperlink>
     </w:p>
     <w:p/>
     <w:p>
@@ -862,23 +814,16 @@
         <w:rPr>
           <w:color w:val="054361"/>
         </w:rPr>
-        <w:t>&lt;</w:t>
-      </w:r>
-      <w:r>
-        <w:rPr>
-          <w:color w:val="054361"/>
-        </w:rPr>
-        <w:t>Question you will answer using the data you’ve selected</w:t>
-      </w:r>
-      <w:r>
-        <w:rPr>
-          <w:color w:val="054361"/>
-        </w:rPr>
-        <w:t>&gt;</w:t>
+        <w:t>How can the transcriptional profiles of individual neurons, characterized by their anatomical and functional properties, be used to model and predict neuronal network behavior in a neurosymbolic framework?</w:t>
       </w:r>
     </w:p>
     <w:p/>
     <w:p>
+      <w:pPr>
+        <w:rPr>
+          <w:color w:val="054361"/>
+        </w:rPr>
+      </w:pPr>
       <w:r>
         <w:rPr>
           <w:b/>
@@ -896,24 +841,14 @@
       <w:r>
         <w:t xml:space="preserve"> </w:t>
       </w:r>
-      <w:r>
-        <w:rPr>
-          <w:color w:val="054361"/>
-        </w:rPr>
-        <w:t>&lt;</w:t>
-      </w:r>
-      <w:r>
-        <w:rPr>
-          <w:color w:val="054361"/>
-        </w:rPr>
-        <w:t>L</w:t>
-      </w:r>
-      <w:r>
-        <w:rPr>
-          <w:color w:val="054361"/>
-        </w:rPr>
-        <w:t>ink to your team GitHub repository&gt;</w:t>
-      </w:r>
+      <w:hyperlink r:id="rId9" w:history="1">
+        <w:r>
+          <w:rPr>
+            <w:rStyle w:val="Hyperlink"/>
+          </w:rPr>
+          <w:t>https://github.com/matheusmaldaner/BioinformaticsProject</w:t>
+        </w:r>
+      </w:hyperlink>
     </w:p>
     <w:p>
       <w:pPr>
@@ -1132,25 +1067,7 @@
           <w:bCs/>
           <w:color w:val="054361"/>
         </w:rPr>
-        <w:t xml:space="preserve">Creating a shared </w:t>
-      </w:r>
-      <w:proofErr w:type="spellStart"/>
-      <w:r>
-        <w:rPr>
-          <w:b w:val="0"/>
-          <w:bCs/>
-          <w:color w:val="054361"/>
-        </w:rPr>
-        <w:t>Github</w:t>
-      </w:r>
-      <w:proofErr w:type="spellEnd"/>
-      <w:r>
-        <w:rPr>
-          <w:b w:val="0"/>
-          <w:bCs/>
-          <w:color w:val="054361"/>
-        </w:rPr>
-        <w:t xml:space="preserve"> repository</w:t>
+        <w:t>Creating a shared Github repository</w:t>
       </w:r>
       <w:r>
         <w:rPr>
@@ -1190,7 +1107,7 @@
         </w:rPr>
         <w:t>Create the repository (</w:t>
       </w:r>
-      <w:hyperlink r:id="rId8" w:history="1">
+      <w:hyperlink r:id="rId10" w:history="1">
         <w:r>
           <w:rPr>
             <w:rStyle w:val="Hyperlink"/>
@@ -1305,25 +1222,7 @@
           <w:color w:val="054361"/>
         </w:rPr>
         <w:lastRenderedPageBreak/>
-        <w:t xml:space="preserve">Selecting a </w:t>
-      </w:r>
-      <w:proofErr w:type="spellStart"/>
-      <w:r>
-        <w:rPr>
-          <w:b w:val="0"/>
-          <w:bCs/>
-          <w:color w:val="054361"/>
-        </w:rPr>
-        <w:t>DataSet</w:t>
-      </w:r>
-      <w:proofErr w:type="spellEnd"/>
-      <w:r>
-        <w:rPr>
-          <w:b w:val="0"/>
-          <w:bCs/>
-          <w:color w:val="054361"/>
-        </w:rPr>
-        <w:t>:</w:t>
+        <w:t>Selecting a DataSet:</w:t>
       </w:r>
       <w:r>
         <w:rPr>
@@ -1352,21 +1251,12 @@
         </w:rPr>
         <w:t xml:space="preserve">Navigate to the </w:t>
       </w:r>
-      <w:proofErr w:type="spellStart"/>
-      <w:r>
-        <w:rPr>
-          <w:b w:val="0"/>
-          <w:color w:val="054361"/>
-        </w:rPr>
-        <w:t>Refine.Bio</w:t>
-      </w:r>
-      <w:proofErr w:type="spellEnd"/>
-      <w:r>
-        <w:rPr>
-          <w:b w:val="0"/>
-          <w:color w:val="054361"/>
-        </w:rPr>
-        <w:t xml:space="preserve"> website</w:t>
+      <w:r>
+        <w:rPr>
+          <w:b w:val="0"/>
+          <w:color w:val="054361"/>
+        </w:rPr>
+        <w:t>Refine.Bio website</w:t>
       </w:r>
       <w:r>
         <w:rPr>
@@ -1382,7 +1272,7 @@
         </w:rPr>
         <w:t>(</w:t>
       </w:r>
-      <w:hyperlink r:id="rId9" w:history="1">
+      <w:hyperlink r:id="rId11" w:history="1">
         <w:r>
           <w:rPr>
             <w:rStyle w:val="Hyperlink"/>
@@ -1430,23 +1320,7 @@
           <w:b w:val="0"/>
           <w:color w:val="054361"/>
         </w:rPr>
-        <w:t xml:space="preserve">For </w:t>
-      </w:r>
-      <w:proofErr w:type="gramStart"/>
-      <w:r>
-        <w:rPr>
-          <w:b w:val="0"/>
-          <w:color w:val="054361"/>
-        </w:rPr>
-        <w:t>example</w:t>
-      </w:r>
-      <w:proofErr w:type="gramEnd"/>
-      <w:r>
-        <w:rPr>
-          <w:b w:val="0"/>
-          <w:color w:val="054361"/>
-        </w:rPr>
-        <w:t xml:space="preserve"> if I wanted to find mouse melanoma samples, I would enter </w:t>
+        <w:t xml:space="preserve">For example if I wanted to find mouse melanoma samples, I would enter </w:t>
       </w:r>
       <w:r>
         <w:rPr>
@@ -1488,23 +1362,7 @@
           <w:b w:val="0"/>
           <w:color w:val="054361"/>
         </w:rPr>
-        <w:t xml:space="preserve">, then select Mus Musculus under the Organism filter and </w:t>
-      </w:r>
-      <w:proofErr w:type="spellStart"/>
-      <w:r>
-        <w:rPr>
-          <w:b w:val="0"/>
-          <w:color w:val="054361"/>
-        </w:rPr>
-        <w:t>Rna</w:t>
-      </w:r>
-      <w:proofErr w:type="spellEnd"/>
-      <w:r>
-        <w:rPr>
-          <w:b w:val="0"/>
-          <w:color w:val="054361"/>
-        </w:rPr>
-        <w:t xml:space="preserve">-seq under the Technology filter. </w:t>
+        <w:t xml:space="preserve">, then select Mus Musculus under the Organism filter and Rna-seq under the Technology filter. </w:t>
       </w:r>
     </w:p>
     <w:p>
@@ -1622,7 +1480,6 @@
           <w:color w:val="054361"/>
         </w:rPr>
       </w:pPr>
-      <w:proofErr w:type="spellStart"/>
       <w:r>
         <w:rPr>
           <w:b w:val="0"/>
@@ -1630,7 +1487,6 @@
         </w:rPr>
         <w:t>Refine.Bio</w:t>
       </w:r>
-      <w:proofErr w:type="spellEnd"/>
       <w:r>
         <w:rPr>
           <w:b w:val="0"/>
@@ -1666,42 +1522,14 @@
         </w:rPr>
         <w:t xml:space="preserve"> </w:t>
       </w:r>
-      <w:hyperlink r:id="rId10" w:history="1">
-        <w:proofErr w:type="spellStart"/>
+      <w:hyperlink r:id="rId12" w:history="1">
         <w:r>
           <w:rPr>
             <w:rStyle w:val="Hyperlink"/>
             <w:b w:val="0"/>
             <w:bCs/>
           </w:rPr>
-          <w:t>docs.refine.bio</w:t>
-        </w:r>
-        <w:proofErr w:type="spellEnd"/>
-        <w:r>
-          <w:rPr>
-            <w:rStyle w:val="Hyperlink"/>
-            <w:b w:val="0"/>
-            <w:bCs/>
-          </w:rPr>
-          <w:t>/</w:t>
-        </w:r>
-        <w:proofErr w:type="spellStart"/>
-        <w:r>
-          <w:rPr>
-            <w:rStyle w:val="Hyperlink"/>
-            <w:b w:val="0"/>
-            <w:bCs/>
-          </w:rPr>
-          <w:t>en</w:t>
-        </w:r>
-        <w:proofErr w:type="spellEnd"/>
-        <w:r>
-          <w:rPr>
-            <w:rStyle w:val="Hyperlink"/>
-            <w:b w:val="0"/>
-            <w:bCs/>
-          </w:rPr>
-          <w:t>/latest/</w:t>
+          <w:t>docs.refine.bio/en/latest/</w:t>
         </w:r>
       </w:hyperlink>
     </w:p>
@@ -1746,7 +1574,7 @@
         </w:rPr>
         <w:t xml:space="preserve">: </w:t>
       </w:r>
-      <w:hyperlink r:id="rId11" w:history="1">
+      <w:hyperlink r:id="rId13" w:history="1">
         <w:r>
           <w:rPr>
             <w:rStyle w:val="Hyperlink"/>
@@ -1847,44 +1675,16 @@
           <w:bCs/>
           <w:color w:val="054361"/>
         </w:rPr>
-        <w:t xml:space="preserve">Remember the class </w:t>
-      </w:r>
-      <w:proofErr w:type="gramStart"/>
-      <w:r>
-        <w:rPr>
-          <w:b w:val="0"/>
-          <w:bCs/>
-          <w:color w:val="054361"/>
-        </w:rPr>
-        <w:t>rules:</w:t>
-      </w:r>
-      <w:proofErr w:type="gramEnd"/>
-      <w:r>
-        <w:rPr>
-          <w:b w:val="0"/>
-          <w:bCs/>
-          <w:color w:val="054361"/>
-        </w:rPr>
-        <w:t xml:space="preserve"> be a good, respectful Gator. </w:t>
-      </w:r>
-      <w:r>
-        <w:rPr>
-          <w:b w:val="0"/>
-          <w:bCs/>
-          <w:color w:val="054361"/>
-        </w:rPr>
-        <w:t xml:space="preserve">Ask questions that would not upset the </w:t>
-      </w:r>
-      <w:proofErr w:type="gramStart"/>
-      <w:r>
-        <w:rPr>
-          <w:b w:val="0"/>
-          <w:bCs/>
-          <w:color w:val="054361"/>
-        </w:rPr>
-        <w:t>patients</w:t>
-      </w:r>
-      <w:proofErr w:type="gramEnd"/>
+        <w:t xml:space="preserve">Remember the class rules: be a good, respectful Gator. </w:t>
+      </w:r>
+      <w:r>
+        <w:rPr>
+          <w:b w:val="0"/>
+          <w:bCs/>
+          <w:color w:val="054361"/>
+        </w:rPr>
+        <w:t>Ask questions that would not upset the patients</w:t>
+      </w:r>
     </w:p>
     <w:p>
       <w:pPr>
@@ -1905,43 +1705,7 @@
           <w:bCs/>
           <w:color w:val="054361"/>
         </w:rPr>
-        <w:t xml:space="preserve">Given the data you have selected, identify 2 or more distinct groups within that data. </w:t>
-      </w:r>
-      <w:proofErr w:type="gramStart"/>
-      <w:r>
-        <w:rPr>
-          <w:b w:val="0"/>
-          <w:bCs/>
-          <w:color w:val="054361"/>
-        </w:rPr>
-        <w:t>E.g.</w:t>
-      </w:r>
-      <w:proofErr w:type="gramEnd"/>
-      <w:r>
-        <w:rPr>
-          <w:b w:val="0"/>
-          <w:bCs/>
-          <w:color w:val="054361"/>
-        </w:rPr>
-        <w:t xml:space="preserve"> cancer vs </w:t>
-      </w:r>
-      <w:proofErr w:type="gramStart"/>
-      <w:r>
-        <w:rPr>
-          <w:b w:val="0"/>
-          <w:bCs/>
-          <w:color w:val="054361"/>
-        </w:rPr>
-        <w:t>healthy</w:t>
-      </w:r>
-      <w:proofErr w:type="gramEnd"/>
-      <w:r>
-        <w:rPr>
-          <w:b w:val="0"/>
-          <w:bCs/>
-          <w:color w:val="054361"/>
-        </w:rPr>
-        <w:t xml:space="preserve">, drug administered vs not. </w:t>
+        <w:t xml:space="preserve">Given the data you have selected, identify 2 or more distinct groups within that data. E.g. cancer vs healthy, drug administered vs not. </w:t>
       </w:r>
       <w:r>
         <w:rPr>
@@ -2145,7 +1909,7 @@
       </w:r>
     </w:p>
     <w:sectPr>
-      <w:footerReference w:type="default" r:id="rId12"/>
+      <w:footerReference w:type="default" r:id="rId14"/>
       <w:pgSz w:w="12240" w:h="15840"/>
       <w:pgMar w:top="720" w:right="720" w:bottom="720" w:left="720" w:header="720" w:footer="720" w:gutter="0"/>
       <w:cols w:space="720"/>

</xml_diff>